<commit_message>
manualDAO sql문 추출, dailyTaskDAO sql문 추가예정
</commit_message>
<xml_diff>
--- a/SQL문.docx
+++ b/SQL문.docx
@@ -361,8 +361,6 @@
       <w:r>
         <w:t>?</w:t>
       </w:r>
-      <w:bookmarkStart w:id="0" w:name="_GoBack"/>
-      <w:bookmarkEnd w:id="0"/>
     </w:p>
     <w:p>
       <w:pPr>
@@ -397,6 +395,8 @@
       <w:r>
         <w:t>)</w:t>
       </w:r>
+      <w:bookmarkStart w:id="0" w:name="_GoBack"/>
+      <w:bookmarkEnd w:id="0"/>
     </w:p>
     <w:p>
       <w:pPr>
@@ -624,13 +624,7 @@
       </w:r>
       <w:proofErr w:type="gramEnd"/>
     </w:p>
-    <w:p>
-      <w:pPr>
-        <w:rPr>
-          <w:rFonts w:hint="eastAsia"/>
-        </w:rPr>
-      </w:pPr>
-    </w:p>
+    <w:p/>
     <w:p>
       <w:pPr>
         <w:ind w:left="800"/>
@@ -752,34 +746,86 @@
         </w:rPr>
         <w:t>&lt;</w:t>
       </w:r>
-      <w:proofErr w:type="spellStart"/>
-      <w:r>
-        <w:rPr>
-          <w:rFonts w:hint="eastAsia"/>
-        </w:rPr>
-        <w:t>a</w:t>
-      </w:r>
-      <w:r>
-        <w:t>ssingTask</w:t>
-      </w:r>
-      <w:proofErr w:type="spellEnd"/>
+      <w:r>
+        <w:rPr>
+          <w:rFonts w:hint="eastAsia"/>
+        </w:rPr>
+        <w:t>일일업무</w:t>
+      </w:r>
       <w:r>
         <w:t xml:space="preserve"> - </w:t>
       </w:r>
-      <w:r>
-        <w:rPr>
-          <w:rFonts w:hint="eastAsia"/>
-        </w:rPr>
-        <w:t>업무배정&gt;</w:t>
-      </w:r>
-    </w:p>
-    <w:p>
-      <w:pPr>
-        <w:rPr>
-          <w:rFonts w:hint="eastAsia"/>
-        </w:rPr>
-      </w:pPr>
-    </w:p>
+      <w:proofErr w:type="spellStart"/>
+      <w:r>
+        <w:rPr>
+          <w:rFonts w:hint="eastAsia"/>
+        </w:rPr>
+        <w:t>t</w:t>
+      </w:r>
+      <w:r>
+        <w:t>odayTaskAdmin</w:t>
+      </w:r>
+      <w:proofErr w:type="spellEnd"/>
+      <w:r>
+        <w:t xml:space="preserve">, </w:t>
+      </w:r>
+      <w:proofErr w:type="spellStart"/>
+      <w:r>
+        <w:t>futureTaskAdmin</w:t>
+      </w:r>
+      <w:proofErr w:type="spellEnd"/>
+      <w:r>
+        <w:t xml:space="preserve">, </w:t>
+      </w:r>
+      <w:proofErr w:type="spellStart"/>
+      <w:r>
+        <w:t>pastTaskAdmin</w:t>
+      </w:r>
+      <w:proofErr w:type="spellEnd"/>
+      <w:r>
+        <w:rPr>
+          <w:rFonts w:hint="eastAsia"/>
+        </w:rPr>
+        <w:t>&gt;</w:t>
+      </w:r>
+    </w:p>
+    <w:p/>
+    <w:p>
+      <w:pPr>
+        <w:rPr>
+          <w:rFonts w:hint="eastAsia"/>
+        </w:rPr>
+      </w:pPr>
+    </w:p>
+    <w:p>
+      <w:pPr>
+        <w:pStyle w:val="a3"/>
+        <w:numPr>
+          <w:ilvl w:val="0"/>
+          <w:numId w:val="7"/>
+        </w:numPr>
+        <w:ind w:leftChars="0"/>
+        <w:rPr>
+          <w:rFonts w:hint="eastAsia"/>
+        </w:rPr>
+      </w:pPr>
+      <w:r>
+        <w:rPr>
+          <w:rFonts w:hint="eastAsia"/>
+        </w:rPr>
+        <w:t>배정유형(파트)</w:t>
+      </w:r>
+      <w:r>
+        <w:t xml:space="preserve"> </w:t>
+      </w:r>
+      <w:r>
+        <w:rPr>
+          <w:rFonts w:hint="eastAsia"/>
+        </w:rPr>
+        <w:t xml:space="preserve">선택하여 </w:t>
+      </w:r>
+    </w:p>
+    <w:p/>
     <w:sectPr>
       <w:pgSz w:w="11906" w:h="16838"/>
       <w:pgMar w:top="1701" w:right="1440" w:bottom="1440" w:left="1440" w:header="851" w:footer="992" w:gutter="0"/>
@@ -906,6 +952,118 @@
     </w:lvl>
   </w:abstractNum>
   <w:abstractNum w:abstractNumId="1" w15:restartNumberingAfterBreak="0">
+    <w:nsid w:val="18425075"/>
+    <w:multiLevelType w:val="hybridMultilevel"/>
+    <w:tmpl w:val="9D8C7FAC"/>
+    <w:lvl w:ilvl="0" w:tplc="13D65A12">
+      <w:numFmt w:val="bullet"/>
+      <w:lvlText w:val="-"/>
+      <w:lvlJc w:val="left"/>
+      <w:pPr>
+        <w:ind w:left="760" w:hanging="360"/>
+      </w:pPr>
+      <w:rPr>
+        <w:rFonts w:ascii="맑은 고딕" w:eastAsia="맑은 고딕" w:hAnsi="맑은 고딕" w:cstheme="minorBidi" w:hint="eastAsia"/>
+      </w:rPr>
+    </w:lvl>
+    <w:lvl w:ilvl="1" w:tplc="04090003" w:tentative="1">
+      <w:start w:val="1"/>
+      <w:numFmt w:val="bullet"/>
+      <w:lvlText w:val=""/>
+      <w:lvlJc w:val="left"/>
+      <w:pPr>
+        <w:ind w:left="1200" w:hanging="400"/>
+      </w:pPr>
+      <w:rPr>
+        <w:rFonts w:ascii="Wingdings" w:hAnsi="Wingdings" w:hint="default"/>
+      </w:rPr>
+    </w:lvl>
+    <w:lvl w:ilvl="2" w:tplc="04090005" w:tentative="1">
+      <w:start w:val="1"/>
+      <w:numFmt w:val="bullet"/>
+      <w:lvlText w:val=""/>
+      <w:lvlJc w:val="left"/>
+      <w:pPr>
+        <w:ind w:left="1600" w:hanging="400"/>
+      </w:pPr>
+      <w:rPr>
+        <w:rFonts w:ascii="Wingdings" w:hAnsi="Wingdings" w:hint="default"/>
+      </w:rPr>
+    </w:lvl>
+    <w:lvl w:ilvl="3" w:tplc="04090001" w:tentative="1">
+      <w:start w:val="1"/>
+      <w:numFmt w:val="bullet"/>
+      <w:lvlText w:val=""/>
+      <w:lvlJc w:val="left"/>
+      <w:pPr>
+        <w:ind w:left="2000" w:hanging="400"/>
+      </w:pPr>
+      <w:rPr>
+        <w:rFonts w:ascii="Wingdings" w:hAnsi="Wingdings" w:hint="default"/>
+      </w:rPr>
+    </w:lvl>
+    <w:lvl w:ilvl="4" w:tplc="04090003" w:tentative="1">
+      <w:start w:val="1"/>
+      <w:numFmt w:val="bullet"/>
+      <w:lvlText w:val=""/>
+      <w:lvlJc w:val="left"/>
+      <w:pPr>
+        <w:ind w:left="2400" w:hanging="400"/>
+      </w:pPr>
+      <w:rPr>
+        <w:rFonts w:ascii="Wingdings" w:hAnsi="Wingdings" w:hint="default"/>
+      </w:rPr>
+    </w:lvl>
+    <w:lvl w:ilvl="5" w:tplc="04090005" w:tentative="1">
+      <w:start w:val="1"/>
+      <w:numFmt w:val="bullet"/>
+      <w:lvlText w:val=""/>
+      <w:lvlJc w:val="left"/>
+      <w:pPr>
+        <w:ind w:left="2800" w:hanging="400"/>
+      </w:pPr>
+      <w:rPr>
+        <w:rFonts w:ascii="Wingdings" w:hAnsi="Wingdings" w:hint="default"/>
+      </w:rPr>
+    </w:lvl>
+    <w:lvl w:ilvl="6" w:tplc="04090001" w:tentative="1">
+      <w:start w:val="1"/>
+      <w:numFmt w:val="bullet"/>
+      <w:lvlText w:val=""/>
+      <w:lvlJc w:val="left"/>
+      <w:pPr>
+        <w:ind w:left="3200" w:hanging="400"/>
+      </w:pPr>
+      <w:rPr>
+        <w:rFonts w:ascii="Wingdings" w:hAnsi="Wingdings" w:hint="default"/>
+      </w:rPr>
+    </w:lvl>
+    <w:lvl w:ilvl="7" w:tplc="04090003" w:tentative="1">
+      <w:start w:val="1"/>
+      <w:numFmt w:val="bullet"/>
+      <w:lvlText w:val=""/>
+      <w:lvlJc w:val="left"/>
+      <w:pPr>
+        <w:ind w:left="3600" w:hanging="400"/>
+      </w:pPr>
+      <w:rPr>
+        <w:rFonts w:ascii="Wingdings" w:hAnsi="Wingdings" w:hint="default"/>
+      </w:rPr>
+    </w:lvl>
+    <w:lvl w:ilvl="8" w:tplc="04090005" w:tentative="1">
+      <w:start w:val="1"/>
+      <w:numFmt w:val="bullet"/>
+      <w:lvlText w:val=""/>
+      <w:lvlJc w:val="left"/>
+      <w:pPr>
+        <w:ind w:left="4000" w:hanging="400"/>
+      </w:pPr>
+      <w:rPr>
+        <w:rFonts w:ascii="Wingdings" w:hAnsi="Wingdings" w:hint="default"/>
+      </w:rPr>
+    </w:lvl>
+  </w:abstractNum>
+  <w:abstractNum w:abstractNumId="2" w15:restartNumberingAfterBreak="0">
     <w:nsid w:val="2ADE38E9"/>
     <w:multiLevelType w:val="hybridMultilevel"/>
     <w:tmpl w:val="CAF4AC9A"/>
@@ -1017,7 +1175,7 @@
       </w:rPr>
     </w:lvl>
   </w:abstractNum>
-  <w:abstractNum w:abstractNumId="2" w15:restartNumberingAfterBreak="0">
+  <w:abstractNum w:abstractNumId="3" w15:restartNumberingAfterBreak="0">
     <w:nsid w:val="49934DFB"/>
     <w:multiLevelType w:val="hybridMultilevel"/>
     <w:tmpl w:val="DBF026CE"/>
@@ -1130,7 +1288,7 @@
       </w:rPr>
     </w:lvl>
   </w:abstractNum>
-  <w:abstractNum w:abstractNumId="3" w15:restartNumberingAfterBreak="0">
+  <w:abstractNum w:abstractNumId="4" w15:restartNumberingAfterBreak="0">
     <w:nsid w:val="5A4F64D8"/>
     <w:multiLevelType w:val="hybridMultilevel"/>
     <w:tmpl w:val="2E46B46C"/>
@@ -1243,7 +1401,120 @@
       </w:rPr>
     </w:lvl>
   </w:abstractNum>
-  <w:abstractNum w:abstractNumId="4" w15:restartNumberingAfterBreak="0">
+  <w:abstractNum w:abstractNumId="5" w15:restartNumberingAfterBreak="0">
+    <w:nsid w:val="61EE3D9B"/>
+    <w:multiLevelType w:val="hybridMultilevel"/>
+    <w:tmpl w:val="F2B0EA90"/>
+    <w:lvl w:ilvl="0" w:tplc="04090001">
+      <w:start w:val="1"/>
+      <w:numFmt w:val="bullet"/>
+      <w:lvlText w:val=""/>
+      <w:lvlJc w:val="left"/>
+      <w:pPr>
+        <w:ind w:left="760" w:hanging="360"/>
+      </w:pPr>
+      <w:rPr>
+        <w:rFonts w:ascii="Wingdings" w:hAnsi="Wingdings" w:hint="default"/>
+      </w:rPr>
+    </w:lvl>
+    <w:lvl w:ilvl="1" w:tplc="04090003" w:tentative="1">
+      <w:start w:val="1"/>
+      <w:numFmt w:val="bullet"/>
+      <w:lvlText w:val=""/>
+      <w:lvlJc w:val="left"/>
+      <w:pPr>
+        <w:ind w:left="1200" w:hanging="400"/>
+      </w:pPr>
+      <w:rPr>
+        <w:rFonts w:ascii="Wingdings" w:hAnsi="Wingdings" w:hint="default"/>
+      </w:rPr>
+    </w:lvl>
+    <w:lvl w:ilvl="2" w:tplc="04090005" w:tentative="1">
+      <w:start w:val="1"/>
+      <w:numFmt w:val="bullet"/>
+      <w:lvlText w:val=""/>
+      <w:lvlJc w:val="left"/>
+      <w:pPr>
+        <w:ind w:left="1600" w:hanging="400"/>
+      </w:pPr>
+      <w:rPr>
+        <w:rFonts w:ascii="Wingdings" w:hAnsi="Wingdings" w:hint="default"/>
+      </w:rPr>
+    </w:lvl>
+    <w:lvl w:ilvl="3" w:tplc="04090001" w:tentative="1">
+      <w:start w:val="1"/>
+      <w:numFmt w:val="bullet"/>
+      <w:lvlText w:val=""/>
+      <w:lvlJc w:val="left"/>
+      <w:pPr>
+        <w:ind w:left="2000" w:hanging="400"/>
+      </w:pPr>
+      <w:rPr>
+        <w:rFonts w:ascii="Wingdings" w:hAnsi="Wingdings" w:hint="default"/>
+      </w:rPr>
+    </w:lvl>
+    <w:lvl w:ilvl="4" w:tplc="04090003" w:tentative="1">
+      <w:start w:val="1"/>
+      <w:numFmt w:val="bullet"/>
+      <w:lvlText w:val=""/>
+      <w:lvlJc w:val="left"/>
+      <w:pPr>
+        <w:ind w:left="2400" w:hanging="400"/>
+      </w:pPr>
+      <w:rPr>
+        <w:rFonts w:ascii="Wingdings" w:hAnsi="Wingdings" w:hint="default"/>
+      </w:rPr>
+    </w:lvl>
+    <w:lvl w:ilvl="5" w:tplc="04090005" w:tentative="1">
+      <w:start w:val="1"/>
+      <w:numFmt w:val="bullet"/>
+      <w:lvlText w:val=""/>
+      <w:lvlJc w:val="left"/>
+      <w:pPr>
+        <w:ind w:left="2800" w:hanging="400"/>
+      </w:pPr>
+      <w:rPr>
+        <w:rFonts w:ascii="Wingdings" w:hAnsi="Wingdings" w:hint="default"/>
+      </w:rPr>
+    </w:lvl>
+    <w:lvl w:ilvl="6" w:tplc="04090001" w:tentative="1">
+      <w:start w:val="1"/>
+      <w:numFmt w:val="bullet"/>
+      <w:lvlText w:val=""/>
+      <w:lvlJc w:val="left"/>
+      <w:pPr>
+        <w:ind w:left="3200" w:hanging="400"/>
+      </w:pPr>
+      <w:rPr>
+        <w:rFonts w:ascii="Wingdings" w:hAnsi="Wingdings" w:hint="default"/>
+      </w:rPr>
+    </w:lvl>
+    <w:lvl w:ilvl="7" w:tplc="04090003" w:tentative="1">
+      <w:start w:val="1"/>
+      <w:numFmt w:val="bullet"/>
+      <w:lvlText w:val=""/>
+      <w:lvlJc w:val="left"/>
+      <w:pPr>
+        <w:ind w:left="3600" w:hanging="400"/>
+      </w:pPr>
+      <w:rPr>
+        <w:rFonts w:ascii="Wingdings" w:hAnsi="Wingdings" w:hint="default"/>
+      </w:rPr>
+    </w:lvl>
+    <w:lvl w:ilvl="8" w:tplc="04090005" w:tentative="1">
+      <w:start w:val="1"/>
+      <w:numFmt w:val="bullet"/>
+      <w:lvlText w:val=""/>
+      <w:lvlJc w:val="left"/>
+      <w:pPr>
+        <w:ind w:left="4000" w:hanging="400"/>
+      </w:pPr>
+      <w:rPr>
+        <w:rFonts w:ascii="Wingdings" w:hAnsi="Wingdings" w:hint="default"/>
+      </w:rPr>
+    </w:lvl>
+  </w:abstractNum>
+  <w:abstractNum w:abstractNumId="6" w15:restartNumberingAfterBreak="0">
     <w:nsid w:val="6DE077C7"/>
     <w:multiLevelType w:val="hybridMultilevel"/>
     <w:tmpl w:val="D52ECC96"/>
@@ -1357,19 +1628,25 @@
     </w:lvl>
   </w:abstractNum>
   <w:num w:numId="1">
-    <w:abstractNumId w:val="1"/>
+    <w:abstractNumId w:val="2"/>
   </w:num>
   <w:num w:numId="2">
-    <w:abstractNumId w:val="2"/>
+    <w:abstractNumId w:val="3"/>
   </w:num>
   <w:num w:numId="3">
     <w:abstractNumId w:val="0"/>
   </w:num>
   <w:num w:numId="4">
+    <w:abstractNumId w:val="6"/>
+  </w:num>
+  <w:num w:numId="5">
     <w:abstractNumId w:val="4"/>
   </w:num>
-  <w:num w:numId="5">
-    <w:abstractNumId w:val="3"/>
+  <w:num w:numId="6">
+    <w:abstractNumId w:val="1"/>
+  </w:num>
+  <w:num w:numId="7">
+    <w:abstractNumId w:val="5"/>
   </w:num>
 </w:numbering>
 </file>

</xml_diff>